<commit_message>
Fixes on practical project "Snake"
</commit_message>
<xml_diff>
--- a/Courses/Software-Sciences/Module-2-DS-and-Algo/20.1-Practical-Projects-Snake/20.1-Practical-Projects-Snake.docx
+++ b/Courses/Software-Sciences/Module-2-DS-and-Algo/20.1-Practical-Projects-Snake/20.1-Practical-Projects-Snake.docx
@@ -10074,11 +10074,9 @@
         </w:rPr>
         <w:t xml:space="preserve"> </w:t>
       </w:r>
-      <w:proofErr w:type="spellStart"/>
       <w:r>
         <w:t>SetWindowProperties</w:t>
       </w:r>
-      <w:proofErr w:type="spellEnd"/>
       <w:r>
         <w:rPr>
           <w:lang w:val="en-GB"/>
@@ -12775,6 +12773,7 @@
           <w:lang w:val="en-US"/>
         </w:rPr>
       </w:pPr>
+      <w:bookmarkStart w:id="19" w:name="OLE_LINK35"/>
       <w:r>
         <w:t xml:space="preserve">Качете промените в проекта в </w:t>
       </w:r>
@@ -12842,6 +12841,7 @@
         <w:t>.</w:t>
       </w:r>
     </w:p>
+    <w:bookmarkEnd w:id="19"/>
     <w:p>
       <w:pPr>
         <w:rPr>
@@ -12906,6 +12906,7 @@
           <w:lang w:val="en-GB"/>
         </w:rPr>
       </w:pPr>
+      <w:bookmarkStart w:id="20" w:name="_Hlk144024999"/>
       <w:r>
         <w:rPr>
           <w:lang w:val="en-GB"/>
@@ -12917,6 +12918,8 @@
       </w:r>
     </w:p>
     <w:p>
+      <w:bookmarkStart w:id="21" w:name="OLE_LINK36"/>
+      <w:bookmarkEnd w:id="20"/>
       <w:r>
         <w:t xml:space="preserve">Сега можете да добавите и </w:t>
       </w:r>
@@ -12947,6 +12950,7 @@
             <w:tcW w:w="996" w:type="dxa"/>
             <w:vAlign w:val="center"/>
           </w:tcPr>
+          <w:bookmarkEnd w:id="21"/>
           <w:p>
             <w:pPr>
               <w:rPr>
@@ -13016,6 +13020,7 @@
             <w:vAlign w:val="center"/>
           </w:tcPr>
           <w:p>
+            <w:bookmarkStart w:id="22" w:name="OLE_LINK37"/>
             <w:r>
               <w:t xml:space="preserve">Това е ваш собствен проект. </w:t>
             </w:r>
@@ -13080,18 +13085,13 @@
             <w:r>
               <w:t>добавете ваш стил, форматиране, коментари и т.н.</w:t>
             </w:r>
+            <w:bookmarkEnd w:id="22"/>
           </w:p>
         </w:tc>
       </w:tr>
     </w:tbl>
     <w:p>
-      <w:pPr>
-        <w:rPr>
-          <w:lang w:val="en-GB"/>
-        </w:rPr>
-      </w:pPr>
-    </w:p>
-    <w:p>
+      <w:bookmarkStart w:id="23" w:name="OLE_LINK38"/>
       <w:r>
         <w:t xml:space="preserve">Ето </w:t>
       </w:r>
@@ -13110,6 +13110,9 @@
       <w:pPr>
         <w:pStyle w:val="Heading3"/>
       </w:pPr>
+      <w:bookmarkStart w:id="24" w:name="OLE_LINK39"/>
+      <w:bookmarkStart w:id="25" w:name="OLE_LINK40"/>
+      <w:bookmarkEnd w:id="23"/>
       <w:r>
         <w:t xml:space="preserve">Добавяне на </w:t>
       </w:r>
@@ -13127,6 +13130,10 @@
       <w:pPr>
         <w:spacing w:after="0"/>
       </w:pPr>
+      <w:bookmarkStart w:id="26" w:name="OLE_LINK41"/>
+      <w:bookmarkStart w:id="27" w:name="OLE_LINK42"/>
+      <w:bookmarkEnd w:id="24"/>
+      <w:bookmarkEnd w:id="25"/>
       <w:r>
         <w:t xml:space="preserve">Потърсете за </w:t>
       </w:r>
@@ -13228,6 +13235,8 @@
         <w:t xml:space="preserve">. </w:t>
       </w:r>
     </w:p>
+    <w:bookmarkEnd w:id="26"/>
+    <w:bookmarkEnd w:id="27"/>
     <w:p>
       <w:pPr>
         <w:pStyle w:val="Heading3"/>
@@ -13294,6 +13303,8 @@
       <w:pPr>
         <w:pStyle w:val="Heading3"/>
       </w:pPr>
+      <w:bookmarkStart w:id="28" w:name="OLE_LINK43"/>
+      <w:bookmarkStart w:id="29" w:name="OLE_LINK44"/>
       <w:r>
         <w:t xml:space="preserve">Създаване на </w:t>
       </w:r>
@@ -13321,20 +13332,25 @@
       </w:r>
       <w:r>
         <w:rPr>
+          <w:b/>
+          <w:bCs/>
           <w:lang w:val="en-US"/>
         </w:rPr>
         <w:t xml:space="preserve">GUI </w:t>
       </w:r>
       <w:r>
-        <w:t>приложение за играта.</w:t>
-      </w:r>
-      <w:r>
-        <w:rPr>
-          <w:lang w:val="en-GB"/>
-        </w:rPr>
-        <w:t>.</w:t>
-      </w:r>
-    </w:p>
+        <w:rPr>
+          <w:b/>
+          <w:bCs/>
+        </w:rPr>
+        <w:t xml:space="preserve">приложение </w:t>
+      </w:r>
+      <w:r>
+        <w:t>за играта.</w:t>
+      </w:r>
+    </w:p>
+    <w:bookmarkEnd w:id="28"/>
+    <w:bookmarkEnd w:id="29"/>
     <w:p>
       <w:pPr>
         <w:pStyle w:val="Heading3"/>
@@ -13354,6 +13370,7 @@
           <w:lang w:val="en-GB"/>
         </w:rPr>
       </w:pPr>
+      <w:bookmarkStart w:id="30" w:name="_Hlk144025149"/>
       <w:r>
         <w:t xml:space="preserve">Създайте </w:t>
       </w:r>
@@ -13407,7 +13424,7 @@
           <w:lang w:val="en-GB"/>
         </w:rPr>
       </w:pPr>
-      <w:bookmarkStart w:id="19" w:name="OLE_LINK22"/>
+      <w:bookmarkStart w:id="31" w:name="OLE_LINK22"/>
       <w:r>
         <w:t>Използвайки</w:t>
       </w:r>
@@ -13417,7 +13434,7 @@
         </w:rPr>
         <w:t xml:space="preserve"> </w:t>
       </w:r>
-      <w:bookmarkEnd w:id="19"/>
+      <w:bookmarkEnd w:id="31"/>
       <w:r>
         <w:rPr>
           <w:lang w:val="en-GB"/>
@@ -13514,6 +13531,9 @@
       <w:pPr>
         <w:pStyle w:val="Heading3"/>
       </w:pPr>
+      <w:bookmarkStart w:id="32" w:name="OLE_LINK45"/>
+      <w:bookmarkStart w:id="33" w:name="OLE_LINK46"/>
+      <w:bookmarkEnd w:id="30"/>
       <w:r>
         <w:rPr>
           <w:lang w:val="en-US"/>
@@ -13532,7 +13552,13 @@
     </w:p>
     <w:p>
       <w:r>
-        <w:t xml:space="preserve">Сега е важно да </w:t>
+        <w:t xml:space="preserve">Сега е </w:t>
+      </w:r>
+      <w:r>
+        <w:t>време</w:t>
+      </w:r>
+      <w:r>
+        <w:t xml:space="preserve"> да </w:t>
       </w:r>
       <w:r>
         <w:rPr>
@@ -13553,70 +13579,235 @@
         <w:t>!</w:t>
       </w:r>
     </w:p>
+    <w:tbl>
+      <w:tblPr>
+        <w:tblStyle w:val="TableGrid"/>
+        <w:tblW w:w="0" w:type="auto"/>
+        <w:tblLook w:val="04A0" w:firstRow="1" w:lastRow="0" w:firstColumn="1" w:lastColumn="0" w:noHBand="0" w:noVBand="1"/>
+      </w:tblPr>
+      <w:tblGrid>
+        <w:gridCol w:w="996"/>
+        <w:gridCol w:w="9429"/>
+      </w:tblGrid>
+      <w:tr>
+        <w:tc>
+          <w:tcPr>
+            <w:tcW w:w="996" w:type="dxa"/>
+            <w:vAlign w:val="center"/>
+          </w:tcPr>
+          <w:p>
+            <w:pPr>
+              <w:rPr>
+                <w:lang w:val="en-GB"/>
+              </w:rPr>
+            </w:pPr>
+            <w:bookmarkStart w:id="34" w:name="OLE_LINK48"/>
+            <w:bookmarkStart w:id="35" w:name="OLE_LINK49"/>
+            <w:bookmarkEnd w:id="32"/>
+            <w:bookmarkEnd w:id="33"/>
+            <w:r>
+              <w:rPr>
+                <w:noProof/>
+                <w:lang w:val="en-GB"/>
+              </w:rPr>
+              <w:drawing>
+                <wp:inline distT="0" distB="0" distL="0" distR="0" wp14:anchorId="726D4D24" wp14:editId="66355B6E">
+                  <wp:extent cx="489857" cy="489857"/>
+                  <wp:effectExtent l="0" t="0" r="5715" b="5715"/>
+                  <wp:docPr id="1455371906" name="Picture 1455371906" descr="Icon&#10;&#10;Description automatically generated"/>
+                  <wp:cNvGraphicFramePr>
+                    <a:graphicFrameLocks xmlns:a="http://schemas.openxmlformats.org/drawingml/2006/main" noChangeAspect="1"/>
+                  </wp:cNvGraphicFramePr>
+                  <a:graphic xmlns:a="http://schemas.openxmlformats.org/drawingml/2006/main">
+                    <a:graphicData uri="http://schemas.openxmlformats.org/drawingml/2006/picture">
+                      <pic:pic xmlns:pic="http://schemas.openxmlformats.org/drawingml/2006/picture">
+                        <pic:nvPicPr>
+                          <pic:cNvPr id="13" name="Picture 13" descr="Icon&#10;&#10;Description automatically generated"/>
+                          <pic:cNvPicPr>
+                            <a:picLocks noChangeAspect="1" noChangeArrowheads="1"/>
+                          </pic:cNvPicPr>
+                        </pic:nvPicPr>
+                        <pic:blipFill>
+                          <a:blip r:embed="rId13" cstate="print">
+                            <a:extLst>
+                              <a:ext uri="{28A0092B-C50C-407E-A947-70E740481C1C}">
+                                <a14:useLocalDpi xmlns:a14="http://schemas.microsoft.com/office/drawing/2010/main" val="0"/>
+                              </a:ext>
+                            </a:extLst>
+                          </a:blip>
+                          <a:srcRect/>
+                          <a:stretch>
+                            <a:fillRect/>
+                          </a:stretch>
+                        </pic:blipFill>
+                        <pic:spPr bwMode="auto">
+                          <a:xfrm>
+                            <a:off x="0" y="0"/>
+                            <a:ext cx="494060" cy="494060"/>
+                          </a:xfrm>
+                          <a:prstGeom prst="rect">
+                            <a:avLst/>
+                          </a:prstGeom>
+                          <a:noFill/>
+                          <a:ln>
+                            <a:noFill/>
+                          </a:ln>
+                        </pic:spPr>
+                      </pic:pic>
+                    </a:graphicData>
+                  </a:graphic>
+                </wp:inline>
+              </w:drawing>
+            </w:r>
+          </w:p>
+        </w:tc>
+        <w:tc>
+          <w:tcPr>
+            <w:tcW w:w="9429" w:type="dxa"/>
+            <w:vAlign w:val="center"/>
+          </w:tcPr>
+          <w:p>
+            <w:r>
+              <w:t xml:space="preserve">Много е важно да </w:t>
+            </w:r>
+            <w:r>
+              <w:rPr>
+                <w:b/>
+                <w:bCs/>
+              </w:rPr>
+              <w:t>commit</w:t>
+            </w:r>
+            <w:r>
+              <w:rPr>
+                <w:b/>
+                <w:bCs/>
+              </w:rPr>
+              <w:t>-вате</w:t>
+            </w:r>
+            <w:r>
+              <w:rPr>
+                <w:b/>
+                <w:bCs/>
+              </w:rPr>
+              <w:t xml:space="preserve"> </w:t>
+            </w:r>
+            <w:r>
+              <w:rPr>
+                <w:b/>
+                <w:bCs/>
+              </w:rPr>
+              <w:t>често</w:t>
+            </w:r>
+            <w:r>
+              <w:t xml:space="preserve"> вашия код в GitHub. По този начин създавате </w:t>
+            </w:r>
+            <w:r>
+              <w:rPr>
+                <w:b/>
+                <w:bCs/>
+              </w:rPr>
+              <w:t>богата commit история</w:t>
+            </w:r>
+            <w:r>
+              <w:t xml:space="preserve"> за вашия </w:t>
+            </w:r>
+            <w:r>
+              <w:rPr>
+                <w:b/>
+                <w:bCs/>
+              </w:rPr>
+              <w:t>проект</w:t>
+            </w:r>
+            <w:r>
+              <w:t xml:space="preserve"> и </w:t>
+            </w:r>
+            <w:r>
+              <w:rPr>
+                <w:b/>
+                <w:bCs/>
+              </w:rPr>
+              <w:t>профил</w:t>
+            </w:r>
+            <w:r>
+              <w:t>:</w:t>
+            </w:r>
+          </w:p>
+          <w:p>
+            <w:pPr>
+              <w:rPr>
+                <w:lang w:val="en-GB"/>
+              </w:rPr>
+            </w:pPr>
+            <w:r>
+              <w:rPr>
+                <w:noProof/>
+                <w:lang w:val="en-GB"/>
+              </w:rPr>
+              <w:drawing>
+                <wp:inline distT="0" distB="0" distL="0" distR="0" wp14:anchorId="280186D2" wp14:editId="5D9DE36E">
+                  <wp:extent cx="5793526" cy="2420678"/>
+                  <wp:effectExtent l="19050" t="19050" r="17145" b="17780"/>
+                  <wp:docPr id="1455371907" name="Picture 1455371907" descr="A picture containing chart&#10;&#10;Description automatically generated"/>
+                  <wp:cNvGraphicFramePr>
+                    <a:graphicFrameLocks xmlns:a="http://schemas.openxmlformats.org/drawingml/2006/main" noChangeAspect="1"/>
+                  </wp:cNvGraphicFramePr>
+                  <a:graphic xmlns:a="http://schemas.openxmlformats.org/drawingml/2006/main">
+                    <a:graphicData uri="http://schemas.openxmlformats.org/drawingml/2006/picture">
+                      <pic:pic xmlns:pic="http://schemas.openxmlformats.org/drawingml/2006/picture">
+                        <pic:nvPicPr>
+                          <pic:cNvPr id="59" name="Picture 59" descr="A picture containing chart&#10;&#10;Description automatically generated"/>
+                          <pic:cNvPicPr>
+                            <a:picLocks noChangeAspect="1" noChangeArrowheads="1"/>
+                          </pic:cNvPicPr>
+                        </pic:nvPicPr>
+                        <pic:blipFill>
+                          <a:blip r:embed="rId93">
+                            <a:extLst>
+                              <a:ext uri="{28A0092B-C50C-407E-A947-70E740481C1C}">
+                                <a14:useLocalDpi xmlns:a14="http://schemas.microsoft.com/office/drawing/2010/main" val="0"/>
+                              </a:ext>
+                            </a:extLst>
+                          </a:blip>
+                          <a:srcRect/>
+                          <a:stretch>
+                            <a:fillRect/>
+                          </a:stretch>
+                        </pic:blipFill>
+                        <pic:spPr bwMode="auto">
+                          <a:xfrm>
+                            <a:off x="0" y="0"/>
+                            <a:ext cx="5835117" cy="2438056"/>
+                          </a:xfrm>
+                          <a:prstGeom prst="rect">
+                            <a:avLst/>
+                          </a:prstGeom>
+                          <a:noFill/>
+                          <a:ln>
+                            <a:solidFill>
+                              <a:schemeClr val="bg1">
+                                <a:lumMod val="85000"/>
+                              </a:schemeClr>
+                            </a:solidFill>
+                          </a:ln>
+                        </pic:spPr>
+                      </pic:pic>
+                    </a:graphicData>
+                  </a:graphic>
+                </wp:inline>
+              </w:drawing>
+            </w:r>
+          </w:p>
+        </w:tc>
+      </w:tr>
+      <w:bookmarkEnd w:id="34"/>
+      <w:bookmarkEnd w:id="35"/>
+    </w:tbl>
     <w:p>
       <w:pPr>
         <w:rPr>
           <w:lang w:val="en-GB"/>
         </w:rPr>
       </w:pPr>
-      <w:r>
-        <w:rPr>
-          <w:noProof/>
-          <w:lang w:val="en-GB"/>
-        </w:rPr>
-        <w:drawing>
-          <wp:inline distT="0" distB="0" distL="0" distR="0" wp14:anchorId="13D9FA32" wp14:editId="2C5FFF38">
-            <wp:extent cx="5793526" cy="2420678"/>
-            <wp:effectExtent l="19050" t="19050" r="17145" b="17780"/>
-            <wp:docPr id="1455371907" name="Picture 1455371907" descr="A picture containing chart&#10;&#10;Description automatically generated"/>
-            <wp:cNvGraphicFramePr>
-              <a:graphicFrameLocks xmlns:a="http://schemas.openxmlformats.org/drawingml/2006/main" noChangeAspect="1"/>
-            </wp:cNvGraphicFramePr>
-            <a:graphic xmlns:a="http://schemas.openxmlformats.org/drawingml/2006/main">
-              <a:graphicData uri="http://schemas.openxmlformats.org/drawingml/2006/picture">
-                <pic:pic xmlns:pic="http://schemas.openxmlformats.org/drawingml/2006/picture">
-                  <pic:nvPicPr>
-                    <pic:cNvPr id="59" name="Picture 59" descr="A picture containing chart&#10;&#10;Description automatically generated"/>
-                    <pic:cNvPicPr>
-                      <a:picLocks noChangeAspect="1" noChangeArrowheads="1"/>
-                    </pic:cNvPicPr>
-                  </pic:nvPicPr>
-                  <pic:blipFill>
-                    <a:blip r:embed="rId93">
-                      <a:extLst>
-                        <a:ext uri="{28A0092B-C50C-407E-A947-70E740481C1C}">
-                          <a14:useLocalDpi xmlns:a14="http://schemas.microsoft.com/office/drawing/2010/main" val="0"/>
-                        </a:ext>
-                      </a:extLst>
-                    </a:blip>
-                    <a:srcRect/>
-                    <a:stretch>
-                      <a:fillRect/>
-                    </a:stretch>
-                  </pic:blipFill>
-                  <pic:spPr bwMode="auto">
-                    <a:xfrm>
-                      <a:off x="0" y="0"/>
-                      <a:ext cx="5835117" cy="2438056"/>
-                    </a:xfrm>
-                    <a:prstGeom prst="rect">
-                      <a:avLst/>
-                    </a:prstGeom>
-                    <a:noFill/>
-                    <a:ln>
-                      <a:solidFill>
-                        <a:schemeClr val="bg1">
-                          <a:lumMod val="85000"/>
-                        </a:schemeClr>
-                      </a:solidFill>
-                    </a:ln>
-                  </pic:spPr>
-                </pic:pic>
-              </a:graphicData>
-            </a:graphic>
-          </wp:inline>
-        </w:drawing>
-      </w:r>
     </w:p>
     <w:p>
       <w:pPr>
@@ -13630,8 +13821,8 @@
           <w:lang w:val="en-GB"/>
         </w:rPr>
       </w:pPr>
-      <w:r>
-        <w:lastRenderedPageBreak/>
+      <w:bookmarkStart w:id="36" w:name="OLE_LINK51"/>
+      <w:r>
         <w:t xml:space="preserve">Създаване на </w:t>
       </w:r>
       <w:r>
@@ -13645,6 +13836,8 @@
       </w:r>
     </w:p>
     <w:p>
+      <w:bookmarkStart w:id="37" w:name="OLE_LINK52"/>
+      <w:bookmarkEnd w:id="36"/>
       <w:r>
         <w:t xml:space="preserve">Силно препоръчително е да напишете </w:t>
       </w:r>
@@ -13701,6 +13894,7 @@
         <w:t xml:space="preserve"> </w:t>
       </w:r>
     </w:p>
+    <w:bookmarkEnd w:id="37"/>
     <w:p>
       <w:pPr>
         <w:rPr>
@@ -13759,6 +13953,7 @@
       <w:pPr>
         <w:pStyle w:val="Heading3"/>
       </w:pPr>
+      <w:bookmarkStart w:id="38" w:name="OLE_LINK53"/>
       <w:r>
         <w:t>Секции на документацията</w:t>
       </w:r>
@@ -13784,7 +13979,6 @@
         </w:rPr>
         <w:t>M</w:t>
       </w:r>
-      <w:proofErr w:type="spellStart"/>
       <w:r>
         <w:rPr>
           <w:rFonts w:cstheme="minorHAnsi"/>
@@ -13794,7 +13988,6 @@
         </w:rPr>
         <w:t>arkdown</w:t>
       </w:r>
-      <w:proofErr w:type="spellEnd"/>
       <w:r>
         <w:rPr>
           <w:rFonts w:cstheme="minorHAnsi"/>
@@ -14009,6 +14202,8 @@
       <w:pPr>
         <w:pStyle w:val="Heading3"/>
       </w:pPr>
+      <w:bookmarkStart w:id="39" w:name="OLE_LINK54"/>
+      <w:bookmarkEnd w:id="38"/>
       <w:r>
         <w:t>Цели на проекта</w:t>
       </w:r>
@@ -14032,6 +14227,9 @@
       <w:pPr>
         <w:pStyle w:val="Heading3"/>
       </w:pPr>
+      <w:bookmarkStart w:id="40" w:name="_Hlk144025318"/>
+      <w:bookmarkStart w:id="41" w:name="OLE_LINK55"/>
+      <w:bookmarkEnd w:id="39"/>
       <w:r>
         <w:t>Примерна документация</w:t>
       </w:r>
@@ -14056,6 +14254,8 @@
         <w:t xml:space="preserve"> на проекта. Не ви съветваме да копирате директно:</w:t>
       </w:r>
     </w:p>
+    <w:bookmarkEnd w:id="40"/>
+    <w:bookmarkEnd w:id="41"/>
     <w:p>
       <w:pPr>
         <w:rPr>
@@ -14132,6 +14332,7 @@
                 <w:lang w:val="en-GB"/>
               </w:rPr>
             </w:pPr>
+            <w:bookmarkStart w:id="42" w:name="_Hlk144025327"/>
             <w:r>
               <w:rPr>
                 <w:noProof/>
@@ -14255,10 +14456,13 @@
           <w:rFonts w:cstheme="minorHAnsi"/>
         </w:rPr>
       </w:pPr>
+      <w:bookmarkStart w:id="43" w:name="OLE_LINK58"/>
+      <w:bookmarkEnd w:id="42"/>
       <w:r>
         <w:rPr>
           <w:rFonts w:cstheme="minorHAnsi"/>
         </w:rPr>
+        <w:lastRenderedPageBreak/>
         <w:t xml:space="preserve">Намерете подходящо </w:t>
       </w:r>
       <w:r>
@@ -14276,6 +14480,7 @@
         <w:t xml:space="preserve"> и го добавете. Можете да го направите по следния начин:</w:t>
       </w:r>
     </w:p>
+    <w:bookmarkEnd w:id="43"/>
     <w:p>
       <w:pPr>
         <w:rPr>
@@ -14287,7 +14492,6 @@
           <w:noProof/>
           <w:lang w:val="en-GB"/>
         </w:rPr>
-        <w:lastRenderedPageBreak/>
         <w:drawing>
           <wp:inline distT="0" distB="0" distL="0" distR="0" wp14:anchorId="68533B65" wp14:editId="5C1A787E">
             <wp:extent cx="6626225" cy="246380"/>
@@ -14336,6 +14540,7 @@
       <w:pPr>
         <w:pStyle w:val="Heading3"/>
       </w:pPr>
+      <w:bookmarkStart w:id="44" w:name="OLE_LINK59"/>
       <w:r>
         <w:t>Контроли</w:t>
       </w:r>
@@ -14368,6 +14573,7 @@
         <w:t>:</w:t>
       </w:r>
     </w:p>
+    <w:bookmarkEnd w:id="44"/>
     <w:p>
       <w:pPr>
         <w:rPr>
@@ -14426,6 +14632,8 @@
       <w:pPr>
         <w:pStyle w:val="Heading3"/>
       </w:pPr>
+      <w:bookmarkStart w:id="45" w:name="_Hlk144025391"/>
+      <w:bookmarkStart w:id="46" w:name="OLE_LINK60"/>
       <w:r>
         <w:t>Вашето решение</w:t>
       </w:r>
@@ -14449,6 +14657,10 @@
       <w:pPr>
         <w:pStyle w:val="Heading3"/>
       </w:pPr>
+      <w:bookmarkStart w:id="47" w:name="OLE_LINK61"/>
+      <w:bookmarkStart w:id="48" w:name="OLE_LINK62"/>
+      <w:bookmarkEnd w:id="45"/>
+      <w:bookmarkEnd w:id="46"/>
       <w:r>
         <w:t>Скрийншоти</w:t>
       </w:r>
@@ -14491,7 +14703,7 @@
         <w:ind w:left="777"/>
         <w:contextualSpacing w:val="0"/>
       </w:pPr>
-      <w:bookmarkStart w:id="20" w:name="_Hlk104123476"/>
+      <w:bookmarkStart w:id="49" w:name="_Hlk104123476"/>
       <w:r>
         <w:rPr>
           <w:b/>
@@ -14503,33 +14715,17 @@
         <w:t xml:space="preserve"> с предназначен за това инструмент (например </w:t>
       </w:r>
       <w:hyperlink r:id="rId98" w:history="1">
-        <w:proofErr w:type="spellStart"/>
         <w:r>
           <w:rPr>
             <w:rStyle w:val="Hyperlink"/>
           </w:rPr>
-          <w:t>Snipping</w:t>
+          <w:t>Snipping Tool</w:t>
         </w:r>
-        <w:proofErr w:type="spellEnd"/>
-        <w:r>
-          <w:rPr>
-            <w:rStyle w:val="Hyperlink"/>
-          </w:rPr>
-          <w:t xml:space="preserve"> </w:t>
-        </w:r>
-        <w:proofErr w:type="spellStart"/>
-        <w:r>
-          <w:rPr>
-            <w:rStyle w:val="Hyperlink"/>
-          </w:rPr>
-          <w:t>Tool</w:t>
-        </w:r>
-        <w:proofErr w:type="spellEnd"/>
       </w:hyperlink>
       <w:r>
         <w:t xml:space="preserve"> за Windows).</w:t>
       </w:r>
-      <w:bookmarkEnd w:id="20"/>
+      <w:bookmarkEnd w:id="49"/>
     </w:p>
     <w:p>
       <w:pPr>
@@ -14542,7 +14738,7 @@
         <w:ind w:left="777"/>
         <w:contextualSpacing w:val="0"/>
       </w:pPr>
-      <w:bookmarkStart w:id="21" w:name="_Hlk104123479"/>
+      <w:bookmarkStart w:id="50" w:name="_Hlk104123479"/>
       <w:r>
         <w:rPr>
           <w:b/>
@@ -14563,7 +14759,9 @@
         <w:t>:</w:t>
       </w:r>
     </w:p>
-    <w:bookmarkEnd w:id="21"/>
+    <w:bookmarkEnd w:id="47"/>
+    <w:bookmarkEnd w:id="48"/>
+    <w:bookmarkEnd w:id="50"/>
     <w:p>
       <w:pPr>
         <w:spacing w:before="120" w:line="259" w:lineRule="auto"/>
@@ -14579,6 +14777,8 @@
           <w:lang w:val="en-GB"/>
         </w:rPr>
       </w:pPr>
+      <w:bookmarkStart w:id="51" w:name="OLE_LINK63"/>
+      <w:bookmarkStart w:id="52" w:name="OLE_LINK64"/>
       <w:r>
         <w:t xml:space="preserve">Примерни скрийншоти за играта </w:t>
       </w:r>
@@ -14600,6 +14800,8 @@
         <w:t>":</w:t>
       </w:r>
     </w:p>
+    <w:bookmarkEnd w:id="51"/>
+    <w:bookmarkEnd w:id="52"/>
     <w:p>
       <w:pPr>
         <w:rPr>
@@ -14662,7 +14864,8 @@
           <w:noProof/>
         </w:rPr>
       </w:pPr>
-      <w:bookmarkStart w:id="22" w:name="_Hlk106190559"/>
+      <w:bookmarkStart w:id="53" w:name="_Hlk106190559"/>
+      <w:bookmarkStart w:id="54" w:name="OLE_LINK65"/>
       <w:r>
         <w:rPr>
           <w:noProof/>
@@ -14670,7 +14873,6 @@
         <w:t>Качване на приложението си в Replit</w:t>
       </w:r>
     </w:p>
-    <w:bookmarkEnd w:id="22"/>
     <w:p>
       <w:pPr>
         <w:rPr>
@@ -14678,6 +14880,9 @@
           <w:color w:val="000000" w:themeColor="text1"/>
         </w:rPr>
       </w:pPr>
+      <w:bookmarkStart w:id="55" w:name="OLE_LINK66"/>
+      <w:bookmarkEnd w:id="53"/>
+      <w:bookmarkEnd w:id="54"/>
       <w:r>
         <w:rPr>
           <w:rFonts w:ascii="Calibri" w:eastAsia="Calibri" w:hAnsi="Calibri" w:cs="Calibri"/>
@@ -14760,6 +14965,7 @@
         <w:t>профил. Вече знаете как да направите това.</w:t>
       </w:r>
     </w:p>
+    <w:bookmarkEnd w:id="55"/>
     <w:p>
       <w:r>
         <w:rPr>
@@ -14838,6 +15044,8 @@
       <w:pPr>
         <w:spacing w:before="0" w:after="160" w:line="259" w:lineRule="auto"/>
       </w:pPr>
+      <w:bookmarkStart w:id="56" w:name="_Hlk144026035"/>
+      <w:bookmarkStart w:id="57" w:name="OLE_LINK78"/>
       <w:r>
         <w:t xml:space="preserve">Поздравления! Успешно завършихте </w:t>
       </w:r>
@@ -14897,6 +15105,8 @@
       </w:r>
       <w:bookmarkEnd w:id="0"/>
       <w:bookmarkEnd w:id="1"/>
+      <w:bookmarkEnd w:id="56"/>
+      <w:bookmarkEnd w:id="57"/>
     </w:p>
     <w:sectPr>
       <w:footerReference w:type="default" r:id="rId100"/>
@@ -15118,7 +15328,7 @@
                               <w:szCs w:val="17"/>
                             </w:rPr>
                           </w:pPr>
-                          <w:bookmarkStart w:id="23" w:name="_Hlk24191091"/>
+                          <w:bookmarkStart w:id="58" w:name="_Hlk24191091"/>
                           <w:r>
                             <w:rPr>
                               <w:sz w:val="17"/>
@@ -15236,7 +15446,7 @@
                             <w:t>.</w:t>
                           </w:r>
                         </w:p>
-                        <w:bookmarkEnd w:id="23"/>
+                        <w:bookmarkEnd w:id="58"/>
                         <w:p>
                           <w:pPr>
                             <w:spacing w:line="240" w:lineRule="auto"/>
@@ -15982,7 +16192,7 @@
                                   </pic:cNvPicPr>
                                 </pic:nvPicPr>
                                 <pic:blipFill>
-                                  <a:blip r:embed="rId2">
+                                  <a:blip r:embed="rId21">
                                     <a:extLst>
                                       <a:ext uri="{28A0092B-C50C-407E-A947-70E740481C1C}">
                                         <a14:useLocalDpi xmlns:a14="http://schemas.microsoft.com/office/drawing/2010/main" val="0"/>
@@ -16031,7 +16241,7 @@
                           <wp:extent cx="180000" cy="180000"/>
                           <wp:effectExtent l="0" t="0" r="0" b="0"/>
                           <wp:docPr id="2" name="Picture 2">
-                            <a:hlinkClick xmlns:a="http://schemas.openxmlformats.org/drawingml/2006/main" r:id="rId3"/>
+                            <a:hlinkClick xmlns:a="http://schemas.openxmlformats.org/drawingml/2006/main" r:id="rId22"/>
                           </wp:docPr>
                           <wp:cNvGraphicFramePr>
                             <a:graphicFrameLocks xmlns:a="http://schemas.openxmlformats.org/drawingml/2006/main" noChangeAspect="1"/>
@@ -16041,14 +16251,14 @@
                               <pic:pic xmlns:pic="http://schemas.openxmlformats.org/drawingml/2006/picture">
                                 <pic:nvPicPr>
                                   <pic:cNvPr id="2" name="Picture 2">
-                                    <a:hlinkClick r:id="rId3"/>
+                                    <a:hlinkClick r:id="rId22"/>
                                   </pic:cNvPr>
                                   <pic:cNvPicPr>
                                     <a:picLocks noChangeAspect="1" noChangeArrowheads="1"/>
                                   </pic:cNvPicPr>
                                 </pic:nvPicPr>
                                 <pic:blipFill>
-                                  <a:blip r:embed="rId4">
+                                  <a:blip r:embed="rId23">
                                     <a:extLst>
                                       <a:ext uri="{28A0092B-C50C-407E-A947-70E740481C1C}">
                                         <a14:useLocalDpi xmlns:a14="http://schemas.microsoft.com/office/drawing/2010/main" val="0"/>
@@ -16097,7 +16307,7 @@
                           <wp:extent cx="180000" cy="180000"/>
                           <wp:effectExtent l="0" t="0" r="0" b="0"/>
                           <wp:docPr id="5" name="Picture 5" title="Software University @ Facebook">
-                            <a:hlinkClick xmlns:a="http://schemas.openxmlformats.org/drawingml/2006/main" r:id="rId5"/>
+                            <a:hlinkClick xmlns:a="http://schemas.openxmlformats.org/drawingml/2006/main" r:id="rId24"/>
                           </wp:docPr>
                           <wp:cNvGraphicFramePr>
                             <a:graphicFrameLocks xmlns:a="http://schemas.openxmlformats.org/drawingml/2006/main" noChangeAspect="1"/>
@@ -16107,12 +16317,12 @@
                               <pic:pic xmlns:pic="http://schemas.openxmlformats.org/drawingml/2006/picture">
                                 <pic:nvPicPr>
                                   <pic:cNvPr id="5" name="Picture 5" title="Software University @ Facebook">
-                                    <a:hlinkClick r:id="rId5"/>
+                                    <a:hlinkClick r:id="rId24"/>
                                   </pic:cNvPr>
                                   <pic:cNvPicPr/>
                                 </pic:nvPicPr>
                                 <pic:blipFill>
-                                  <a:blip r:embed="rId6"/>
+                                  <a:blip r:embed="rId25"/>
                                   <a:stretch>
                                     <a:fillRect/>
                                   </a:stretch>
@@ -16151,7 +16361,7 @@
                           <wp:extent cx="180000" cy="180000"/>
                           <wp:effectExtent l="0" t="0" r="0" b="0"/>
                           <wp:docPr id="20" name="Picture 20">
-                            <a:hlinkClick xmlns:a="http://schemas.openxmlformats.org/drawingml/2006/main" r:id="rId7"/>
+                            <a:hlinkClick xmlns:a="http://schemas.openxmlformats.org/drawingml/2006/main" r:id="rId26"/>
                           </wp:docPr>
                           <wp:cNvGraphicFramePr>
                             <a:graphicFrameLocks xmlns:a="http://schemas.openxmlformats.org/drawingml/2006/main" noChangeAspect="1"/>
@@ -16161,20 +16371,20 @@
                               <pic:pic xmlns:pic="http://schemas.openxmlformats.org/drawingml/2006/picture">
                                 <pic:nvPicPr>
                                   <pic:cNvPr id="20" name="Picture 20">
-                                    <a:hlinkClick r:id="rId7"/>
+                                    <a:hlinkClick r:id="rId26"/>
                                   </pic:cNvPr>
                                   <pic:cNvPicPr>
                                     <a:picLocks noChangeAspect="1" noChangeArrowheads="1"/>
                                   </pic:cNvPicPr>
                                 </pic:nvPicPr>
                                 <pic:blipFill>
-                                  <a:blip r:embed="rId8">
+                                  <a:blip r:embed="rId27">
                                     <a:extLst>
                                       <a:ext uri="{28A0092B-C50C-407E-A947-70E740481C1C}">
                                         <a14:useLocalDpi xmlns:a14="http://schemas.microsoft.com/office/drawing/2010/main" val="0"/>
                                       </a:ext>
                                       <a:ext uri="{837473B0-CC2E-450A-ABE3-18F120FF3D39}">
-                                        <a1611:picAttrSrcUrl xmlns:a1611="http://schemas.microsoft.com/office/drawing/2016/11/main" r:id="rId9"/>
+                                        <a1611:picAttrSrcUrl xmlns:a1611="http://schemas.microsoft.com/office/drawing/2016/11/main" r:id="rId28"/>
                                       </a:ext>
                                     </a:extLst>
                                   </a:blip>
@@ -16221,7 +16431,7 @@
                           <wp:extent cx="180000" cy="180000"/>
                           <wp:effectExtent l="0" t="0" r="0" b="0"/>
                           <wp:docPr id="7" name="Picture 7" title="Software University @ Twitter">
-                            <a:hlinkClick xmlns:a="http://schemas.openxmlformats.org/drawingml/2006/main" r:id="rId10"/>
+                            <a:hlinkClick xmlns:a="http://schemas.openxmlformats.org/drawingml/2006/main" r:id="rId29"/>
                           </wp:docPr>
                           <wp:cNvGraphicFramePr>
                             <a:graphicFrameLocks xmlns:a="http://schemas.openxmlformats.org/drawingml/2006/main" noChangeAspect="1"/>
@@ -16231,12 +16441,12 @@
                               <pic:pic xmlns:pic="http://schemas.openxmlformats.org/drawingml/2006/picture">
                                 <pic:nvPicPr>
                                   <pic:cNvPr id="7" name="Picture 7" title="Software University @ Twitter">
-                                    <a:hlinkClick r:id="rId10"/>
+                                    <a:hlinkClick r:id="rId29"/>
                                   </pic:cNvPr>
                                   <pic:cNvPicPr/>
                                 </pic:nvPicPr>
                                 <pic:blipFill>
-                                  <a:blip r:embed="rId11"/>
+                                  <a:blip r:embed="rId30"/>
                                   <a:stretch>
                                     <a:fillRect/>
                                   </a:stretch>
@@ -16275,7 +16485,7 @@
                           <wp:extent cx="180000" cy="180000"/>
                           <wp:effectExtent l="0" t="0" r="0" b="0"/>
                           <wp:docPr id="17" name="Picture 17" title="Software University @ YouTube">
-                            <a:hlinkClick xmlns:a="http://schemas.openxmlformats.org/drawingml/2006/main" r:id="rId12"/>
+                            <a:hlinkClick xmlns:a="http://schemas.openxmlformats.org/drawingml/2006/main" r:id="rId31"/>
                           </wp:docPr>
                           <wp:cNvGraphicFramePr>
                             <a:graphicFrameLocks xmlns:a="http://schemas.openxmlformats.org/drawingml/2006/main" noChangeAspect="1"/>
@@ -16285,12 +16495,12 @@
                               <pic:pic xmlns:pic="http://schemas.openxmlformats.org/drawingml/2006/picture">
                                 <pic:nvPicPr>
                                   <pic:cNvPr id="17" name="Picture 17" title="Software University @ YouTube">
-                                    <a:hlinkClick r:id="rId12"/>
+                                    <a:hlinkClick r:id="rId31"/>
                                   </pic:cNvPr>
                                   <pic:cNvPicPr/>
                                 </pic:nvPicPr>
                                 <pic:blipFill>
-                                  <a:blip r:embed="rId13"/>
+                                  <a:blip r:embed="rId32"/>
                                   <a:stretch>
                                     <a:fillRect/>
                                   </a:stretch>
@@ -16329,7 +16539,7 @@
                           <wp:extent cx="180000" cy="180000"/>
                           <wp:effectExtent l="0" t="0" r="0" b="0"/>
                           <wp:docPr id="21" name="Picture 21">
-                            <a:hlinkClick xmlns:a="http://schemas.openxmlformats.org/drawingml/2006/main" r:id="rId14"/>
+                            <a:hlinkClick xmlns:a="http://schemas.openxmlformats.org/drawingml/2006/main" r:id="rId33"/>
                           </wp:docPr>
                           <wp:cNvGraphicFramePr>
                             <a:graphicFrameLocks xmlns:a="http://schemas.openxmlformats.org/drawingml/2006/main" noChangeAspect="1"/>
@@ -16339,14 +16549,14 @@
                               <pic:pic xmlns:pic="http://schemas.openxmlformats.org/drawingml/2006/picture">
                                 <pic:nvPicPr>
                                   <pic:cNvPr id="21" name="Picture 21">
-                                    <a:hlinkClick r:id="rId14"/>
+                                    <a:hlinkClick r:id="rId33"/>
                                   </pic:cNvPr>
                                   <pic:cNvPicPr>
                                     <a:picLocks noChangeAspect="1" noChangeArrowheads="1"/>
                                   </pic:cNvPicPr>
                                 </pic:nvPicPr>
                                 <pic:blipFill rotWithShape="1">
-                                  <a:blip r:embed="rId15">
+                                  <a:blip r:embed="rId34">
                                     <a:extLst>
                                       <a:ext uri="{28A0092B-C50C-407E-A947-70E740481C1C}">
                                         <a14:useLocalDpi xmlns:a14="http://schemas.microsoft.com/office/drawing/2010/main" val="0"/>
@@ -16399,7 +16609,7 @@
                           <wp:extent cx="180000" cy="180000"/>
                           <wp:effectExtent l="0" t="0" r="0" b="0"/>
                           <wp:docPr id="22" name="Picture 22">
-                            <a:hlinkClick xmlns:a="http://schemas.openxmlformats.org/drawingml/2006/main" r:id="rId16"/>
+                            <a:hlinkClick xmlns:a="http://schemas.openxmlformats.org/drawingml/2006/main" r:id="rId35"/>
                           </wp:docPr>
                           <wp:cNvGraphicFramePr>
                             <a:graphicFrameLocks xmlns:a="http://schemas.openxmlformats.org/drawingml/2006/main" noChangeAspect="1"/>
@@ -16409,14 +16619,14 @@
                               <pic:pic xmlns:pic="http://schemas.openxmlformats.org/drawingml/2006/picture">
                                 <pic:nvPicPr>
                                   <pic:cNvPr id="22" name="Picture 22">
-                                    <a:hlinkClick r:id="rId16"/>
+                                    <a:hlinkClick r:id="rId35"/>
                                   </pic:cNvPr>
                                   <pic:cNvPicPr>
                                     <a:picLocks noChangeAspect="1" noChangeArrowheads="1"/>
                                   </pic:cNvPicPr>
                                 </pic:nvPicPr>
                                 <pic:blipFill>
-                                  <a:blip r:embed="rId17">
+                                  <a:blip r:embed="rId36">
                                     <a:extLst>
                                       <a:ext uri="{28A0092B-C50C-407E-A947-70E740481C1C}">
                                         <a14:useLocalDpi xmlns:a14="http://schemas.microsoft.com/office/drawing/2010/main" val="0"/>
@@ -16466,7 +16676,7 @@
                           <wp:extent cx="180000" cy="180000"/>
                           <wp:effectExtent l="0" t="0" r="0" b="0"/>
                           <wp:docPr id="23" name="Picture 23" title="Software University: Email Us">
-                            <a:hlinkClick xmlns:a="http://schemas.openxmlformats.org/drawingml/2006/main" r:id="rId18"/>
+                            <a:hlinkClick xmlns:a="http://schemas.openxmlformats.org/drawingml/2006/main" r:id="rId37"/>
                           </wp:docPr>
                           <wp:cNvGraphicFramePr>
                             <a:graphicFrameLocks xmlns:a="http://schemas.openxmlformats.org/drawingml/2006/main" noChangeAspect="1"/>
@@ -16476,12 +16686,12 @@
                               <pic:pic xmlns:pic="http://schemas.openxmlformats.org/drawingml/2006/picture">
                                 <pic:nvPicPr>
                                   <pic:cNvPr id="23" name="Picture 23" title="Software University: Email Us">
-                                    <a:hlinkClick r:id="rId18"/>
+                                    <a:hlinkClick r:id="rId37"/>
                                   </pic:cNvPr>
                                   <pic:cNvPicPr/>
                                 </pic:nvPicPr>
                                 <pic:blipFill>
-                                  <a:blip r:embed="rId19"/>
+                                  <a:blip r:embed="rId38"/>
                                   <a:stretch>
                                     <a:fillRect/>
                                   </a:stretch>
@@ -16544,7 +16754,7 @@
                   </pic:cNvPicPr>
                 </pic:nvPicPr>
                 <pic:blipFill>
-                  <a:blip r:embed="rId21">
+                  <a:blip r:embed="rId39">
                     <a:extLst>
                       <a:ext uri="{28A0092B-C50C-407E-A947-70E740481C1C}">
                         <a14:useLocalDpi xmlns:a14="http://schemas.microsoft.com/office/drawing/2010/main" val="0"/>
@@ -16649,7 +16859,7 @@
             </wp:anchor>
           </w:drawing>
         </mc:Choice>
-        <mc:Fallback xmlns:a1611="http://schemas.microsoft.com/office/drawing/2016/11/main" xmlns:a14="http://schemas.microsoft.com/office/drawing/2010/main" xmlns:pic="http://schemas.openxmlformats.org/drawingml/2006/picture" xmlns:a="http://schemas.openxmlformats.org/drawingml/2006/main" xmlns:w16du="http://schemas.microsoft.com/office/word/2023/wordml/word16du">
+        <mc:Fallback xmlns:w16du="http://schemas.microsoft.com/office/word/2023/wordml/word16du" xmlns:a="http://schemas.openxmlformats.org/drawingml/2006/main" xmlns:pic="http://schemas.openxmlformats.org/drawingml/2006/picture" xmlns:a14="http://schemas.microsoft.com/office/drawing/2010/main" xmlns:a1611="http://schemas.microsoft.com/office/drawing/2016/11/main">
           <w:pict w14:anchorId="17711262">
             <v:line id="Straight Connector 19" style="position:absolute;flip:y;z-index:251622400;visibility:visible;mso-wrap-style:square;mso-width-percent:0;mso-height-percent:0;mso-wrap-distance-left:9pt;mso-wrap-distance-top:0;mso-wrap-distance-right:9pt;mso-wrap-distance-bottom:0;mso-position-horizontal:absolute;mso-position-horizontal-relative:text;mso-position-vertical:absolute;mso-position-vertical-relative:text;mso-width-percent:0;mso-height-percent:0;mso-width-relative:page;mso-height-relative:page" o:spid="_x0000_s1026" strokecolor="#974706 [1609]" strokeweight="1pt" from="-.1pt,5.2pt" to="520.7pt,5.2pt" w14:anchorId="60BE7D18" o:gfxdata="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">
               <v:stroke endcap="round"/>

</xml_diff>